<commit_message>
Actualizamos documento de alcances y limitaciones
</commit_message>
<xml_diff>
--- a/coup.docx
+++ b/coup.docx
@@ -120,7 +120,13 @@
         <w:jc w:val="both"/>
       </w:pPr>
       <w:r>
-        <w:t>Interfaz Gráfica de Usuario (GUI) funcional para visualizar cartas y monedas.</w:t>
+        <w:t>Interfaz de Línea de Comandos</w:t>
+      </w:r>
+      <w:r>
+        <w:t xml:space="preserve"> </w:t>
+      </w:r>
+      <w:r>
+        <w:t>interactiva a través de consola para visualizar cartas, monedas y eventos del juego mediante texto</w:t>
       </w:r>
     </w:p>
     <w:p>
@@ -207,7 +213,15 @@
         <w:jc w:val="both"/>
       </w:pPr>
       <w:r>
-        <w:t>No habrá persistencia de datos a largo plazo (base de datos compleja); el estado se mantiene mientras el servidor esté activo.</w:t>
+        <w:t>Persistencia ligera mediante SQLite exclusivamente para el registro de usuarios (</w:t>
+      </w:r>
+      <w:proofErr w:type="spellStart"/>
+      <w:r>
+        <w:t>Login</w:t>
+      </w:r>
+      <w:proofErr w:type="spellEnd"/>
+      <w:r>
+        <w:t>). El estado de las partidas en curso es volátil y reside en la memoria del servidor (RAM); si el servidor se apaga, las partidas activas se pierden.</w:t>
       </w:r>
     </w:p>
     <w:p>
@@ -253,20 +267,7 @@
         <w:rPr>
           <w:rFonts w:cstheme="minorHAnsi"/>
         </w:rPr>
-        <w:t>El servidor generará un archivo de texto plano (</w:t>
-      </w:r>
-      <w:r>
-        <w:rPr>
-          <w:rStyle w:val="CdigoHTML"/>
-          <w:rFonts w:asciiTheme="minorHAnsi" w:eastAsiaTheme="majorEastAsia" w:hAnsiTheme="minorHAnsi" w:cstheme="minorHAnsi"/>
-        </w:rPr>
-        <w:t>logs.txt</w:t>
-      </w:r>
-      <w:r>
-        <w:rPr>
-          <w:rFonts w:cstheme="minorHAnsi"/>
-        </w:rPr>
-        <w:t>) registrando los eventos importantes: inicio de partida, ganador final y hora de finalización, sirviendo como evidencia de actividad.</w:t>
+        <w:t>El servidor mostrará logs de conexión y estado de red en consola, pero los eventos de la partida serán visibles solo para los clientes conectados.</w:t>
       </w:r>
     </w:p>
     <w:p>
@@ -305,7 +306,11 @@
         <w:jc w:val="both"/>
       </w:pPr>
       <w:r>
-        <w:t>El sistema de invitaciones implementará una validación de estado en tiempo real. No será posible enviar invitaciones a usuarios que ya se encuentren activos en otra partida o sala de espera. El servidor rechazará la solicitud devolviendo un error de "Usuario Ocupado" para evitar conflictos de concurrencia.</w:t>
+        <w:t xml:space="preserve">El sistema de invitaciones implementará una validación de estado en tiempo real. No será posible enviar invitaciones a usuarios que ya se encuentren activos en otra partida o sala de </w:t>
+      </w:r>
+      <w:r>
+        <w:lastRenderedPageBreak/>
+        <w:t>espera. El servidor rechazará la solicitud devolviendo un error de "Usuario Ocupado" para evitar conflictos de concurrencia.</w:t>
       </w:r>
     </w:p>
     <w:p>
@@ -317,7 +322,6 @@
         </w:numPr>
       </w:pPr>
       <w:r>
-        <w:lastRenderedPageBreak/>
         <w:t>"Para mantener el dinamismo de la partida, el sistema implementará una Ventana de Oportunidad Estricta de 10 segundos tras cada declaración de personaje (ej. 'Soy Duque'). Durante este lapso, el servidor pausará la resolución de la acción para esperar posibles 'Desafíos' o 'Bloqueos' de los oponentes. Si transcurren los 10 segundos sin interrupciones, el servidor asumirá conformidad tácita, ejecutará la acción automáticamente y cerrará la posibilidad de reclamo posterior."</w:t>
       </w:r>
     </w:p>

</xml_diff>